<commit_message>
Deepak: Revised Requirements Model
</commit_message>
<xml_diff>
--- a/Iteration E-1/Revised Requirements Model.docx
+++ b/Iteration E-1/Revised Requirements Model.docx
@@ -544,16 +544,14 @@
         </w:rPr>
         <w:t xml:space="preserve"> (includes task name, description, priority, due </w:t>
       </w:r>
-      <w:proofErr w:type="gramStart"/>
       <w:r>
         <w:rPr>
           <w:color w:val="0070C0"/>
           <w:sz w:val="24"/>
           <w:szCs w:val="24"/>
         </w:rPr>
-        <w:t>date</w:t>
-      </w:r>
-      <w:proofErr w:type="gramEnd"/>
+        <w:t>date,</w:t>
+      </w:r>
       <w:r>
         <w:rPr>
           <w:color w:val="0070C0"/>
@@ -3777,6 +3775,14 @@
           <w:szCs w:val="24"/>
         </w:rPr>
         <w:t>Rule: The ADHD Task Manager will comply with all legal requirements set by national and international governing bodies.</w:t>
+      </w:r>
+      <w:r>
+        <w:rPr>
+          <w:rFonts w:asciiTheme="minorHAnsi" w:hAnsiTheme="minorHAnsi" w:cstheme="minorHAnsi"/>
+          <w:sz w:val="24"/>
+          <w:szCs w:val="24"/>
+        </w:rPr>
+        <w:t xml:space="preserve"> </w:t>
       </w:r>
     </w:p>
     <w:p>
@@ -4805,7 +4811,7 @@
         <w:annotationRef/>
       </w:r>
       <w:r>
-        <w:t>More a core use case and will be implemented if possible.</w:t>
+        <w:t>This will be implemented if there is time after implementing core use cases</w:t>
       </w:r>
     </w:p>
   </w:comment>
@@ -5413,14 +5419,14 @@
         <v:path o:extrusionok="f" gradientshapeok="t" o:connecttype="rect"/>
         <o:lock v:ext="edit" aspectratio="t"/>
       </v:shapetype>
-      <v:shape id="_x0000_i1970" type="#_x0000_t75" style="width:28.9pt;height:27.75pt" o:bullet="t">
+      <v:shape id="_x0000_i2000" type="#_x0000_t75" style="width:28.65pt;height:27.95pt" o:bullet="t">
         <v:imagedata r:id="rId1" o:title="clip_image001"/>
       </v:shape>
     </w:pict>
   </w:numPicBullet>
   <w:numPicBullet w:numPicBulletId="1">
     <w:pict>
-      <v:shape id="_x0000_i1971" type="#_x0000_t75" style="width:30.7pt;height:30.1pt" o:bullet="t">
+      <v:shape id="_x0000_i2001" type="#_x0000_t75" style="width:30.75pt;height:30.05pt" o:bullet="t">
         <v:imagedata r:id="rId2" o:title="clip_image002"/>
       </v:shape>
     </w:pict>

</xml_diff>